<commit_message>
Prototipos y diagramas agregados
Se agregaron nuevos diagramas y prototipos
</commit_message>
<xml_diff>
--- a/Diseño/Descripciones/CU's 4,7,8,12.docx
+++ b/Diseño/Descripciones/CU's 4,7,8,12.docx
@@ -480,15 +480,7 @@
                 <w:sz w:val="24"/>
                 <w:szCs w:val="24"/>
               </w:rPr>
-              <w:t xml:space="preserve">El suscriptor selecciona </w:t>
-            </w:r>
-            <w:r>
-              <w:rPr>
-                <w:rFonts w:ascii="Arial" w:hAnsi="Arial" w:cs="Arial"/>
-                <w:sz w:val="24"/>
-                <w:szCs w:val="24"/>
-              </w:rPr>
-              <w:t>la biblioteca personal</w:t>
+              <w:t>El suscriptor selecciona la biblioteca personal</w:t>
             </w:r>
           </w:p>
           <w:p>
@@ -511,23 +503,7 @@
                 <w:sz w:val="24"/>
                 <w:szCs w:val="24"/>
               </w:rPr>
-              <w:t xml:space="preserve">El sistema muestra </w:t>
-            </w:r>
-            <w:r>
-              <w:rPr>
-                <w:rFonts w:ascii="Arial" w:hAnsi="Arial" w:cs="Arial"/>
-                <w:sz w:val="24"/>
-                <w:szCs w:val="24"/>
-              </w:rPr>
-              <w:t>todas las canciones que han sido almacenadas dentro de la biblioteca personal</w:t>
-            </w:r>
-            <w:r>
-              <w:rPr>
-                <w:rFonts w:ascii="Arial" w:hAnsi="Arial" w:cs="Arial"/>
-                <w:sz w:val="24"/>
-                <w:szCs w:val="24"/>
-              </w:rPr>
-              <w:t>.</w:t>
+              <w:t>El sistema muestra todas las canciones que han sido almacenadas dentro de la biblioteca personal.</w:t>
             </w:r>
           </w:p>
         </w:tc>
@@ -618,8 +594,6 @@
               </w:rPr>
               <w:t>El suscriptor selecciona la opción de regresar al menú principal.</w:t>
             </w:r>
-            <w:bookmarkStart w:id="0" w:name="_GoBack"/>
-            <w:bookmarkEnd w:id="0"/>
           </w:p>
           <w:p>
             <w:pPr>
@@ -1390,7 +1364,23 @@
                 <w:sz w:val="24"/>
                 <w:szCs w:val="24"/>
               </w:rPr>
-              <w:t>-El usuario decide crear una nueva lista</w:t>
+              <w:t xml:space="preserve">-El usuario </w:t>
+            </w:r>
+            <w:r>
+              <w:rPr>
+                <w:rFonts w:ascii="Arial" w:hAnsi="Arial" w:cs="Arial"/>
+                <w:sz w:val="24"/>
+                <w:szCs w:val="24"/>
+              </w:rPr>
+              <w:t>selecciona</w:t>
+            </w:r>
+            <w:r>
+              <w:rPr>
+                <w:rFonts w:ascii="Arial" w:hAnsi="Arial" w:cs="Arial"/>
+                <w:sz w:val="24"/>
+                <w:szCs w:val="24"/>
+              </w:rPr>
+              <w:t xml:space="preserve"> crear una nueva lista</w:t>
             </w:r>
           </w:p>
           <w:p>
@@ -1637,90 +1627,58 @@
                 <w:sz w:val="24"/>
                 <w:szCs w:val="24"/>
               </w:rPr>
-              <w:t xml:space="preserve">1.2-El usuario selecciona una </w:t>
-            </w:r>
-            <w:r>
-              <w:rPr>
-                <w:rFonts w:ascii="Arial" w:hAnsi="Arial" w:cs="Arial"/>
-                <w:sz w:val="24"/>
-                <w:szCs w:val="24"/>
-              </w:rPr>
-              <w:t>lista y selecciona la opción editar</w:t>
-            </w:r>
-          </w:p>
-          <w:p>
-            <w:pPr>
-              <w:rPr>
-                <w:rFonts w:ascii="Arial" w:hAnsi="Arial" w:cs="Arial"/>
-                <w:sz w:val="24"/>
-                <w:szCs w:val="24"/>
-              </w:rPr>
-            </w:pPr>
-            <w:r>
-              <w:rPr>
-                <w:rFonts w:ascii="Arial" w:hAnsi="Arial" w:cs="Arial"/>
-                <w:sz w:val="24"/>
-                <w:szCs w:val="24"/>
-              </w:rPr>
-              <w:t>2.2-El sistema muestra un</w:t>
-            </w:r>
-            <w:r>
-              <w:rPr>
-                <w:rFonts w:ascii="Arial" w:hAnsi="Arial" w:cs="Arial"/>
-                <w:sz w:val="24"/>
-                <w:szCs w:val="24"/>
-              </w:rPr>
-              <w:t xml:space="preserve"> campo para ingresar un nuevo nombre</w:t>
-            </w:r>
-          </w:p>
-          <w:p>
-            <w:pPr>
-              <w:rPr>
-                <w:rFonts w:ascii="Arial" w:hAnsi="Arial" w:cs="Arial"/>
-                <w:sz w:val="24"/>
-                <w:szCs w:val="24"/>
-              </w:rPr>
-            </w:pPr>
-            <w:r>
-              <w:rPr>
-                <w:rFonts w:ascii="Arial" w:hAnsi="Arial" w:cs="Arial"/>
-                <w:sz w:val="24"/>
-                <w:szCs w:val="24"/>
-              </w:rPr>
-              <w:t xml:space="preserve">3.2-El usuario </w:t>
-            </w:r>
-            <w:r>
-              <w:rPr>
-                <w:rFonts w:ascii="Arial" w:hAnsi="Arial" w:cs="Arial"/>
-                <w:sz w:val="24"/>
-                <w:szCs w:val="24"/>
-              </w:rPr>
-              <w:t>ingresa el nuevo nombre</w:t>
-            </w:r>
-          </w:p>
-          <w:p>
-            <w:pPr>
-              <w:rPr>
-                <w:rFonts w:ascii="Arial" w:hAnsi="Arial" w:cs="Arial"/>
-                <w:sz w:val="24"/>
-                <w:szCs w:val="24"/>
-              </w:rPr>
-            </w:pPr>
-            <w:r>
-              <w:rPr>
-                <w:rFonts w:ascii="Arial" w:hAnsi="Arial" w:cs="Arial"/>
-                <w:sz w:val="24"/>
-                <w:szCs w:val="24"/>
-              </w:rPr>
-              <w:t>4.2-</w:t>
-            </w:r>
-            <w:r>
-              <w:rPr>
-                <w:rFonts w:ascii="Arial" w:hAnsi="Arial" w:cs="Arial"/>
-                <w:sz w:val="24"/>
-                <w:szCs w:val="24"/>
-              </w:rPr>
-              <w:t>El sistema modifica el nombre de la lista de reproducción de acuerdo con lo que el usuario introdujo</w:t>
+              <w:t>1.2-El usuario selecciona una lista y selecciona la opción editar</w:t>
+            </w:r>
+          </w:p>
+          <w:p>
+            <w:pPr>
+              <w:rPr>
+                <w:rFonts w:ascii="Arial" w:hAnsi="Arial" w:cs="Arial"/>
+                <w:sz w:val="24"/>
+                <w:szCs w:val="24"/>
+              </w:rPr>
+            </w:pPr>
+            <w:r>
+              <w:rPr>
+                <w:rFonts w:ascii="Arial" w:hAnsi="Arial" w:cs="Arial"/>
+                <w:sz w:val="24"/>
+                <w:szCs w:val="24"/>
+              </w:rPr>
+              <w:t>2.2-El sistema muestra un campo para ingresar un nuevo nombre</w:t>
+            </w:r>
+          </w:p>
+          <w:p>
+            <w:pPr>
+              <w:rPr>
+                <w:rFonts w:ascii="Arial" w:hAnsi="Arial" w:cs="Arial"/>
+                <w:sz w:val="24"/>
+                <w:szCs w:val="24"/>
+              </w:rPr>
+            </w:pPr>
+            <w:r>
+              <w:rPr>
+                <w:rFonts w:ascii="Arial" w:hAnsi="Arial" w:cs="Arial"/>
+                <w:sz w:val="24"/>
+                <w:szCs w:val="24"/>
+              </w:rPr>
+              <w:t>3.2-El usuario ingresa el nuevo nombre</w:t>
+            </w:r>
+          </w:p>
+          <w:p>
+            <w:pPr>
+              <w:rPr>
+                <w:rFonts w:ascii="Arial" w:hAnsi="Arial" w:cs="Arial"/>
+                <w:sz w:val="24"/>
+                <w:szCs w:val="24"/>
+              </w:rPr>
+            </w:pPr>
+            <w:r>
+              <w:rPr>
+                <w:rFonts w:ascii="Arial" w:hAnsi="Arial" w:cs="Arial"/>
+                <w:sz w:val="24"/>
+                <w:szCs w:val="24"/>
+              </w:rPr>
+              <w:t>4.2-El sistema modifica el nombre de la lista de reproducción de acuerdo con lo que el usuario introdujo</w:t>
             </w:r>
           </w:p>
         </w:tc>
@@ -2991,31 +2949,15 @@
                 <w:sz w:val="24"/>
                 <w:szCs w:val="24"/>
               </w:rPr>
-              <w:t xml:space="preserve">6.-El sistema mostrará la biblioteca (privada o </w:t>
-            </w:r>
-            <w:r>
-              <w:rPr>
-                <w:rFonts w:ascii="Arial" w:hAnsi="Arial" w:cs="Arial"/>
-                <w:sz w:val="24"/>
-                <w:szCs w:val="24"/>
-              </w:rPr>
-              <w:t>pública</w:t>
-            </w:r>
-            <w:r>
-              <w:rPr>
-                <w:rFonts w:ascii="Arial" w:hAnsi="Arial" w:cs="Arial"/>
-                <w:sz w:val="24"/>
-                <w:szCs w:val="24"/>
-              </w:rPr>
-              <w:t xml:space="preserve">) </w:t>
-            </w:r>
-            <w:r>
-              <w:rPr>
-                <w:rFonts w:ascii="Arial" w:hAnsi="Arial" w:cs="Arial"/>
-                <w:sz w:val="24"/>
-                <w:szCs w:val="24"/>
-              </w:rPr>
-              <w:t>donde se encuentra la canción</w:t>
+              <w:t xml:space="preserve">6.-El sistema mostrará </w:t>
+            </w:r>
+            <w:r>
+              <w:rPr>
+                <w:rFonts w:ascii="Arial" w:hAnsi="Arial" w:cs="Arial"/>
+                <w:sz w:val="24"/>
+                <w:szCs w:val="24"/>
+              </w:rPr>
+              <w:t>una notificación de éxito</w:t>
             </w:r>
           </w:p>
         </w:tc>
@@ -3137,8 +3079,18 @@
                 <w:sz w:val="24"/>
                 <w:szCs w:val="24"/>
               </w:rPr>
-              <w:t>6.1.-El sistema despliega el menú principal.</w:t>
-            </w:r>
+              <w:t>6.1.-E</w:t>
+            </w:r>
+            <w:r>
+              <w:rPr>
+                <w:rFonts w:ascii="Arial" w:hAnsi="Arial" w:cs="Arial"/>
+                <w:sz w:val="24"/>
+                <w:szCs w:val="24"/>
+              </w:rPr>
+              <w:t>l sistema muestra la pantalla para subir archivos</w:t>
+            </w:r>
+            <w:bookmarkStart w:id="0" w:name="_GoBack"/>
+            <w:bookmarkEnd w:id="0"/>
           </w:p>
           <w:p>
             <w:pPr>

</xml_diff>